<commit_message>
Updated Manual validate component.docx
</commit_message>
<xml_diff>
--- a/doc/validate/Manual validate component.docx
+++ b/doc/validate/Manual validate component.docx
@@ -162,41 +162,10 @@
             </w:sdt>
           </w:tr>
         </w:tbl>
-        <w:p/>
-        <w:p/>
-        <w:p/>
-        <w:p/>
-        <w:p/>
-        <w:p/>
-        <w:p/>
-        <w:p/>
-        <w:p/>
-        <w:p/>
-        <w:p/>
-        <w:p/>
-        <w:p/>
-        <w:p>
-          <w:pPr>
-            <w:tabs>
-              <w:tab w:val="left" w:pos="3150"/>
-            </w:tabs>
-            <w:jc w:val="center"/>
-            <w:rPr>
-              <w:color w:val="FF0000"/>
-              <w:sz w:val="144"/>
-            </w:rPr>
-          </w:pPr>
-        </w:p>
-        <w:p/>
         <w:p>
           <w:pPr>
             <w:sectPr>
-              <w:headerReference w:type="even" r:id="rId9"/>
-              <w:headerReference w:type="default" r:id="rId10"/>
-              <w:footerReference w:type="even" r:id="rId11"/>
-              <w:footerReference w:type="default" r:id="rId12"/>
-              <w:headerReference w:type="first" r:id="rId13"/>
-              <w:footerReference w:type="first" r:id="rId14"/>
+              <w:footerReference w:type="default" r:id="rId9"/>
               <w:pgSz w:w="11906" w:h="16838"/>
               <w:pgMar w:top="1417" w:right="1417" w:bottom="1417" w:left="1417" w:header="708" w:footer="708" w:gutter="0"/>
               <w:pgNumType w:start="0"/>
@@ -461,7 +430,7 @@
           <w:r>
             <w:fldChar w:fldCharType="separate"/>
           </w:r>
-          <w:hyperlink w:anchor="_Toc327607742" w:history="1">
+          <w:hyperlink w:anchor="_Toc327619491" w:history="1">
             <w:r>
               <w:rPr>
                 <w:rStyle w:val="Hyperlink"/>
@@ -504,7 +473,7 @@
                 <w:noProof/>
                 <w:webHidden/>
               </w:rPr>
-              <w:instrText xml:space="preserve"> PAGEREF _Toc327607742 \h </w:instrText>
+              <w:instrText xml:space="preserve"> PAGEREF _Toc327619491 \h </w:instrText>
             </w:r>
             <w:r>
               <w:rPr>
@@ -548,7 +517,7 @@
               <w:lang w:eastAsia="nl-NL"/>
             </w:rPr>
           </w:pPr>
-          <w:hyperlink w:anchor="_Toc327607743" w:history="1">
+          <w:hyperlink w:anchor="_Toc327619492" w:history="1">
             <w:r>
               <w:rPr>
                 <w:rStyle w:val="Hyperlink"/>
@@ -590,7 +559,7 @@
                 <w:noProof/>
                 <w:webHidden/>
               </w:rPr>
-              <w:instrText xml:space="preserve"> PAGEREF _Toc327607743 \h </w:instrText>
+              <w:instrText xml:space="preserve"> PAGEREF _Toc327619492 \h </w:instrText>
             </w:r>
             <w:r>
               <w:rPr>
@@ -634,7 +603,7 @@
               <w:lang w:eastAsia="nl-NL"/>
             </w:rPr>
           </w:pPr>
-          <w:hyperlink w:anchor="_Toc327607744" w:history="1">
+          <w:hyperlink w:anchor="_Toc327619493" w:history="1">
             <w:r>
               <w:rPr>
                 <w:rStyle w:val="Hyperlink"/>
@@ -676,7 +645,7 @@
                 <w:noProof/>
                 <w:webHidden/>
               </w:rPr>
-              <w:instrText xml:space="preserve"> PAGEREF _Toc327607744 \h </w:instrText>
+              <w:instrText xml:space="preserve"> PAGEREF _Toc327619493 \h </w:instrText>
             </w:r>
             <w:r>
               <w:rPr>
@@ -720,7 +689,7 @@
               <w:lang w:eastAsia="nl-NL"/>
             </w:rPr>
           </w:pPr>
-          <w:hyperlink w:anchor="_Toc327607745" w:history="1">
+          <w:hyperlink w:anchor="_Toc327619494" w:history="1">
             <w:r>
               <w:rPr>
                 <w:rStyle w:val="Hyperlink"/>
@@ -764,7 +733,7 @@
                 <w:noProof/>
                 <w:webHidden/>
               </w:rPr>
-              <w:instrText xml:space="preserve"> PAGEREF _Toc327607745 \h </w:instrText>
+              <w:instrText xml:space="preserve"> PAGEREF _Toc327619494 \h </w:instrText>
             </w:r>
             <w:r>
               <w:rPr>
@@ -808,7 +777,7 @@
               <w:lang w:eastAsia="nl-NL"/>
             </w:rPr>
           </w:pPr>
-          <w:hyperlink w:anchor="_Toc327607746" w:history="1">
+          <w:hyperlink w:anchor="_Toc327619495" w:history="1">
             <w:r>
               <w:rPr>
                 <w:rStyle w:val="Hyperlink"/>
@@ -852,7 +821,7 @@
                 <w:noProof/>
                 <w:webHidden/>
               </w:rPr>
-              <w:instrText xml:space="preserve"> PAGEREF _Toc327607746 \h </w:instrText>
+              <w:instrText xml:space="preserve"> PAGEREF _Toc327619495 \h </w:instrText>
             </w:r>
             <w:r>
               <w:rPr>
@@ -896,7 +865,7 @@
               <w:lang w:eastAsia="nl-NL"/>
             </w:rPr>
           </w:pPr>
-          <w:hyperlink w:anchor="_Toc327607747" w:history="1">
+          <w:hyperlink w:anchor="_Toc327619496" w:history="1">
             <w:r>
               <w:rPr>
                 <w:rStyle w:val="Hyperlink"/>
@@ -940,7 +909,7 @@
                 <w:noProof/>
                 <w:webHidden/>
               </w:rPr>
-              <w:instrText xml:space="preserve"> PAGEREF _Toc327607747 \h </w:instrText>
+              <w:instrText xml:space="preserve"> PAGEREF _Toc327619496 \h </w:instrText>
             </w:r>
             <w:r>
               <w:rPr>
@@ -984,7 +953,7 @@
               <w:lang w:eastAsia="nl-NL"/>
             </w:rPr>
           </w:pPr>
-          <w:hyperlink w:anchor="_Toc327607748" w:history="1">
+          <w:hyperlink w:anchor="_Toc327619497" w:history="1">
             <w:r>
               <w:rPr>
                 <w:rStyle w:val="Hyperlink"/>
@@ -1028,7 +997,7 @@
                 <w:noProof/>
                 <w:webHidden/>
               </w:rPr>
-              <w:instrText xml:space="preserve"> PAGEREF _Toc327607748 \h </w:instrText>
+              <w:instrText xml:space="preserve"> PAGEREF _Toc327619497 \h </w:instrText>
             </w:r>
             <w:r>
               <w:rPr>
@@ -1072,7 +1041,7 @@
               <w:lang w:eastAsia="nl-NL"/>
             </w:rPr>
           </w:pPr>
-          <w:hyperlink w:anchor="_Toc327607749" w:history="1">
+          <w:hyperlink w:anchor="_Toc327619498" w:history="1">
             <w:r>
               <w:rPr>
                 <w:rStyle w:val="Hyperlink"/>
@@ -1116,7 +1085,7 @@
                 <w:noProof/>
                 <w:webHidden/>
               </w:rPr>
-              <w:instrText xml:space="preserve"> PAGEREF _Toc327607749 \h </w:instrText>
+              <w:instrText xml:space="preserve"> PAGEREF _Toc327619498 \h </w:instrText>
             </w:r>
             <w:r>
               <w:rPr>
@@ -1160,7 +1129,7 @@
               <w:lang w:eastAsia="nl-NL"/>
             </w:rPr>
           </w:pPr>
-          <w:hyperlink w:anchor="_Toc327607750" w:history="1">
+          <w:hyperlink w:anchor="_Toc327619499" w:history="1">
             <w:r>
               <w:rPr>
                 <w:rStyle w:val="Hyperlink"/>
@@ -1204,7 +1173,7 @@
                 <w:noProof/>
                 <w:webHidden/>
               </w:rPr>
-              <w:instrText xml:space="preserve"> PAGEREF _Toc327607750 \h </w:instrText>
+              <w:instrText xml:space="preserve"> PAGEREF _Toc327619499 \h </w:instrText>
             </w:r>
             <w:r>
               <w:rPr>
@@ -1259,7 +1228,7 @@
           <w:numId w:val="11"/>
         </w:numPr>
       </w:pPr>
-      <w:bookmarkStart w:id="0" w:name="_Toc327607742"/>
+      <w:bookmarkStart w:id="0" w:name="_Toc327619491"/>
       <w:r>
         <w:rPr>
           <w:lang w:val="en-US"/>
@@ -1706,7 +1675,7 @@
           <w:numId w:val="11"/>
         </w:numPr>
       </w:pPr>
-      <w:bookmarkStart w:id="1" w:name="_Toc327607743"/>
+      <w:bookmarkStart w:id="1" w:name="_Toc327619492"/>
       <w:proofErr w:type="spellStart"/>
       <w:r>
         <w:lastRenderedPageBreak/>
@@ -3222,7 +3191,7 @@
           <w:numId w:val="11"/>
         </w:numPr>
       </w:pPr>
-      <w:bookmarkStart w:id="2" w:name="_Toc327607744"/>
+      <w:bookmarkStart w:id="2" w:name="_Toc327619493"/>
       <w:proofErr w:type="spellStart"/>
       <w:r>
         <w:lastRenderedPageBreak/>
@@ -3477,10 +3446,10 @@
                     </pic:cNvPicPr>
                   </pic:nvPicPr>
                   <pic:blipFill>
-                    <a:blip r:embed="rId15" cstate="print">
+                    <a:blip r:embed="rId10" cstate="print">
                       <a:extLst>
                         <a:ext uri="{28A0092B-C50C-407E-A947-70E740481C1C}">
-                          <a14:useLocalDpi xmlns:a14="http://schemas.microsoft.com/office/drawing/2010/main" xmlns:wps="http://schemas.microsoft.com/office/word/2010/wordprocessingShape" xmlns:wpi="http://schemas.microsoft.com/office/word/2010/wordprocessingInk" xmlns:wpg="http://schemas.microsoft.com/office/word/2010/wordprocessingGroup" xmlns:w14="http://schemas.microsoft.com/office/word/2010/wordml" xmlns:w="http://schemas.openxmlformats.org/wordprocessingml/2006/main" xmlns:w10="urn:schemas-microsoft-com:office:word" xmlns:wp14="http://schemas.microsoft.com/office/word/2010/wordprocessingDrawing" xmlns:v="urn:schemas-microsoft-com:vml" xmlns:o="urn:schemas-microsoft-com:office:office" xmlns:mc="http://schemas.openxmlformats.org/markup-compatibility/2006" xmlns:wpc="http://schemas.microsoft.com/office/word/2010/wordprocessingCanvas" xmlns="" val="0"/>
+                          <a14:useLocalDpi xmlns="" xmlns:wpc="http://schemas.microsoft.com/office/word/2010/wordprocessingCanvas" xmlns:mc="http://schemas.openxmlformats.org/markup-compatibility/2006" xmlns:o="urn:schemas-microsoft-com:office:office" xmlns:v="urn:schemas-microsoft-com:vml" xmlns:wp14="http://schemas.microsoft.com/office/word/2010/wordprocessingDrawing" xmlns:w10="urn:schemas-microsoft-com:office:word" xmlns:w="http://schemas.openxmlformats.org/wordprocessingml/2006/main" xmlns:w14="http://schemas.microsoft.com/office/word/2010/wordml" xmlns:wpg="http://schemas.microsoft.com/office/word/2010/wordprocessingGroup" xmlns:wpi="http://schemas.microsoft.com/office/word/2010/wordprocessingInk" xmlns:wps="http://schemas.microsoft.com/office/word/2010/wordprocessingShape" xmlns:a14="http://schemas.microsoft.com/office/drawing/2010/main" val="0"/>
                         </a:ext>
                       </a:extLst>
                     </a:blip>
@@ -3590,10 +3559,10 @@
                     <pic:cNvPicPr/>
                   </pic:nvPicPr>
                   <pic:blipFill>
-                    <a:blip r:embed="rId16" cstate="print">
+                    <a:blip r:embed="rId11" cstate="print">
                       <a:extLst>
                         <a:ext uri="{28A0092B-C50C-407E-A947-70E740481C1C}">
-                          <a14:useLocalDpi xmlns:a14="http://schemas.microsoft.com/office/drawing/2010/main" xmlns:wps="http://schemas.microsoft.com/office/word/2010/wordprocessingShape" xmlns:wpi="http://schemas.microsoft.com/office/word/2010/wordprocessingInk" xmlns:wpg="http://schemas.microsoft.com/office/word/2010/wordprocessingGroup" xmlns:w14="http://schemas.microsoft.com/office/word/2010/wordml" xmlns:w="http://schemas.openxmlformats.org/wordprocessingml/2006/main" xmlns:w10="urn:schemas-microsoft-com:office:word" xmlns:wp14="http://schemas.microsoft.com/office/word/2010/wordprocessingDrawing" xmlns:v="urn:schemas-microsoft-com:vml" xmlns:o="urn:schemas-microsoft-com:office:office" xmlns:mc="http://schemas.openxmlformats.org/markup-compatibility/2006" xmlns:wpc="http://schemas.microsoft.com/office/word/2010/wordprocessingCanvas" xmlns="" val="0"/>
+                          <a14:useLocalDpi xmlns="" xmlns:wpc="http://schemas.microsoft.com/office/word/2010/wordprocessingCanvas" xmlns:mc="http://schemas.openxmlformats.org/markup-compatibility/2006" xmlns:o="urn:schemas-microsoft-com:office:office" xmlns:v="urn:schemas-microsoft-com:vml" xmlns:wp14="http://schemas.microsoft.com/office/word/2010/wordprocessingDrawing" xmlns:w10="urn:schemas-microsoft-com:office:word" xmlns:w="http://schemas.openxmlformats.org/wordprocessingml/2006/main" xmlns:w14="http://schemas.microsoft.com/office/word/2010/wordml" xmlns:wpg="http://schemas.microsoft.com/office/word/2010/wordprocessingGroup" xmlns:wpi="http://schemas.microsoft.com/office/word/2010/wordprocessingInk" xmlns:wps="http://schemas.microsoft.com/office/word/2010/wordprocessingShape" xmlns:a14="http://schemas.microsoft.com/office/drawing/2010/main" val="0"/>
                         </a:ext>
                       </a:extLst>
                     </a:blip>
@@ -3657,10 +3626,18 @@
         <w:rPr>
           <w:lang w:val="en-US"/>
         </w:rPr>
-        <w:t xml:space="preserve"> Browse Violations</w:t>
-      </w:r>
-      <w:r>
-        <w:rPr>
+        <w:t xml:space="preserve"> </w:t>
+      </w:r>
+      <w:r>
+        <w:rPr>
+          <w:i/>
+          <w:lang w:val="en-US"/>
+        </w:rPr>
+        <w:t>Browse Violations</w:t>
+      </w:r>
+      <w:r>
+        <w:rPr>
+          <w:i/>
           <w:lang w:val="en-US"/>
         </w:rPr>
         <w:t xml:space="preserve"> screen</w:t>
@@ -4242,7 +4219,7 @@
           <w:lang w:val="en-US"/>
         </w:rPr>
       </w:pPr>
-      <w:bookmarkStart w:id="5" w:name="_Toc327607745"/>
+      <w:bookmarkStart w:id="5" w:name="_Toc327619494"/>
       <w:r>
         <w:rPr>
           <w:lang w:val="en-US"/>
@@ -4336,10 +4313,10 @@
                     <pic:cNvPicPr/>
                   </pic:nvPicPr>
                   <pic:blipFill>
-                    <a:blip r:embed="rId17" cstate="print">
+                    <a:blip r:embed="rId12" cstate="print">
                       <a:extLst>
                         <a:ext uri="{28A0092B-C50C-407E-A947-70E740481C1C}">
-                          <a14:useLocalDpi xmlns:a14="http://schemas.microsoft.com/office/drawing/2010/main" xmlns:wps="http://schemas.microsoft.com/office/word/2010/wordprocessingShape" xmlns:wpi="http://schemas.microsoft.com/office/word/2010/wordprocessingInk" xmlns:wpg="http://schemas.microsoft.com/office/word/2010/wordprocessingGroup" xmlns:w14="http://schemas.microsoft.com/office/word/2010/wordml" xmlns:w="http://schemas.openxmlformats.org/wordprocessingml/2006/main" xmlns:w10="urn:schemas-microsoft-com:office:word" xmlns:wp14="http://schemas.microsoft.com/office/word/2010/wordprocessingDrawing" xmlns:v="urn:schemas-microsoft-com:vml" xmlns:o="urn:schemas-microsoft-com:office:office" xmlns:mc="http://schemas.openxmlformats.org/markup-compatibility/2006" xmlns:wpc="http://schemas.microsoft.com/office/word/2010/wordprocessingCanvas" xmlns="" val="0"/>
+                          <a14:useLocalDpi xmlns="" xmlns:wpc="http://schemas.microsoft.com/office/word/2010/wordprocessingCanvas" xmlns:mc="http://schemas.openxmlformats.org/markup-compatibility/2006" xmlns:o="urn:schemas-microsoft-com:office:office" xmlns:v="urn:schemas-microsoft-com:vml" xmlns:wp14="http://schemas.microsoft.com/office/word/2010/wordprocessingDrawing" xmlns:w10="urn:schemas-microsoft-com:office:word" xmlns:w="http://schemas.openxmlformats.org/wordprocessingml/2006/main" xmlns:w14="http://schemas.microsoft.com/office/word/2010/wordml" xmlns:wpg="http://schemas.microsoft.com/office/word/2010/wordprocessingGroup" xmlns:wpi="http://schemas.microsoft.com/office/word/2010/wordprocessingInk" xmlns:wps="http://schemas.microsoft.com/office/word/2010/wordprocessingShape" xmlns:a14="http://schemas.microsoft.com/office/drawing/2010/main" val="0"/>
                         </a:ext>
                       </a:extLst>
                     </a:blip>
@@ -4403,7 +4380,14 @@
         <w:rPr>
           <w:lang w:val="en-US"/>
         </w:rPr>
-        <w:t xml:space="preserve"> Filter Dialog tab 1</w:t>
+        <w:t xml:space="preserve"> </w:t>
+      </w:r>
+      <w:r>
+        <w:rPr>
+          <w:i/>
+          <w:lang w:val="en-US"/>
+        </w:rPr>
+        <w:t>Filter Dialog tab for filtering rule- and/or violation types</w:t>
       </w:r>
     </w:p>
     <w:p>
@@ -4564,10 +4548,10 @@
                     <pic:cNvPicPr/>
                   </pic:nvPicPr>
                   <pic:blipFill>
-                    <a:blip r:embed="rId18" cstate="print">
+                    <a:blip r:embed="rId13" cstate="print">
                       <a:extLst>
                         <a:ext uri="{28A0092B-C50C-407E-A947-70E740481C1C}">
-                          <a14:useLocalDpi xmlns:a14="http://schemas.microsoft.com/office/drawing/2010/main" xmlns:wps="http://schemas.microsoft.com/office/word/2010/wordprocessingShape" xmlns:wpi="http://schemas.microsoft.com/office/word/2010/wordprocessingInk" xmlns:wpg="http://schemas.microsoft.com/office/word/2010/wordprocessingGroup" xmlns:w14="http://schemas.microsoft.com/office/word/2010/wordml" xmlns:w="http://schemas.openxmlformats.org/wordprocessingml/2006/main" xmlns:w10="urn:schemas-microsoft-com:office:word" xmlns:wp14="http://schemas.microsoft.com/office/word/2010/wordprocessingDrawing" xmlns:v="urn:schemas-microsoft-com:vml" xmlns:o="urn:schemas-microsoft-com:office:office" xmlns:mc="http://schemas.openxmlformats.org/markup-compatibility/2006" xmlns:wpc="http://schemas.microsoft.com/office/word/2010/wordprocessingCanvas" xmlns="" val="0"/>
+                          <a14:useLocalDpi xmlns="" xmlns:wpc="http://schemas.microsoft.com/office/word/2010/wordprocessingCanvas" xmlns:mc="http://schemas.openxmlformats.org/markup-compatibility/2006" xmlns:o="urn:schemas-microsoft-com:office:office" xmlns:v="urn:schemas-microsoft-com:vml" xmlns:wp14="http://schemas.microsoft.com/office/word/2010/wordprocessingDrawing" xmlns:w10="urn:schemas-microsoft-com:office:word" xmlns:w="http://schemas.openxmlformats.org/wordprocessingml/2006/main" xmlns:w14="http://schemas.microsoft.com/office/word/2010/wordml" xmlns:wpg="http://schemas.microsoft.com/office/word/2010/wordprocessingGroup" xmlns:wpi="http://schemas.microsoft.com/office/word/2010/wordprocessingInk" xmlns:wps="http://schemas.microsoft.com/office/word/2010/wordprocessingShape" xmlns:a14="http://schemas.microsoft.com/office/drawing/2010/main" val="0"/>
                         </a:ext>
                       </a:extLst>
                     </a:blip>
@@ -4595,21 +4579,67 @@
       <w:pPr>
         <w:pStyle w:val="Bijschrift"/>
         <w:jc w:val="center"/>
-      </w:pPr>
-      <w:r>
+        <w:rPr>
+          <w:lang w:val="en-US"/>
+        </w:rPr>
+      </w:pPr>
+      <w:r>
+        <w:rPr>
+          <w:lang w:val="en-US"/>
+        </w:rPr>
         <w:t xml:space="preserve">Figure </w:t>
       </w:r>
-      <w:fldSimple w:instr=" SEQ Figure \* ARABIC ">
-        <w:r>
-          <w:rPr>
-            <w:noProof/>
-          </w:rPr>
-          <w:t>3</w:t>
-        </w:r>
-      </w:fldSimple>
-      <w:r>
-        <w:t xml:space="preserve"> Filter dialog tab 2</w:t>
-      </w:r>
+      <w:r>
+        <w:fldChar w:fldCharType="begin"/>
+      </w:r>
+      <w:r>
+        <w:rPr>
+          <w:lang w:val="en-US"/>
+        </w:rPr>
+        <w:instrText xml:space="preserve"> SEQ Figure \* ARABIC </w:instrText>
+      </w:r>
+      <w:r>
+        <w:fldChar w:fldCharType="separate"/>
+      </w:r>
+      <w:r>
+        <w:rPr>
+          <w:noProof/>
+          <w:lang w:val="en-US"/>
+        </w:rPr>
+        <w:t>3</w:t>
+      </w:r>
+      <w:r>
+        <w:fldChar w:fldCharType="end"/>
+      </w:r>
+      <w:r>
+        <w:rPr>
+          <w:lang w:val="en-US"/>
+        </w:rPr>
+        <w:t xml:space="preserve"> </w:t>
+      </w:r>
+      <w:r>
+        <w:rPr>
+          <w:i/>
+          <w:lang w:val="en-US"/>
+        </w:rPr>
+        <w:t xml:space="preserve">Filter dialog tab for filtering </w:t>
+      </w:r>
+      <w:proofErr w:type="spellStart"/>
+      <w:r>
+        <w:rPr>
+          <w:i/>
+          <w:lang w:val="en-US"/>
+        </w:rPr>
+        <w:t>class</w:t>
+      </w:r>
+      <w:r>
+        <w:rPr>
+          <w:i/>
+          <w:lang w:val="en-US"/>
+        </w:rPr>
+        <w:t>paths</w:t>
+      </w:r>
+      <w:proofErr w:type="spellEnd"/>
     </w:p>
     <w:p>
       <w:pPr>
@@ -5672,23 +5702,76 @@
       <w:pPr>
         <w:pStyle w:val="Bijschrift"/>
         <w:keepNext/>
-      </w:pPr>
+        <w:jc w:val="center"/>
+        <w:rPr>
+          <w:i/>
+          <w:lang w:val="en-US"/>
+        </w:rPr>
+      </w:pPr>
+      <w:r>
+        <w:rPr>
+          <w:lang w:val="en-US"/>
+        </w:rPr>
+        <w:t xml:space="preserve">Table </w:t>
+      </w:r>
+      <w:r>
+        <w:fldChar w:fldCharType="begin"/>
+      </w:r>
+      <w:r>
+        <w:rPr>
+          <w:lang w:val="en-US"/>
+        </w:rPr>
+        <w:instrText xml:space="preserve"> SEQ Tabel \* ARABIC </w:instrText>
+      </w:r>
+      <w:r>
+        <w:fldChar w:fldCharType="separate"/>
+      </w:r>
+      <w:r>
+        <w:rPr>
+          <w:noProof/>
+          <w:lang w:val="en-US"/>
+        </w:rPr>
+        <w:t>2</w:t>
+      </w:r>
+      <w:r>
+        <w:fldChar w:fldCharType="end"/>
+      </w:r>
+      <w:r>
+        <w:rPr>
+          <w:lang w:val="en-US"/>
+        </w:rPr>
+        <w:t xml:space="preserve"> </w:t>
+      </w:r>
+      <w:r>
+        <w:rPr>
+          <w:i/>
+          <w:lang w:val="en-US"/>
+        </w:rPr>
+        <w:t xml:space="preserve">overview of possible </w:t>
+      </w:r>
       <w:proofErr w:type="spellStart"/>
       <w:r>
-        <w:t>Table</w:t>
+        <w:rPr>
+          <w:i/>
+          <w:lang w:val="en-US"/>
+        </w:rPr>
+        <w:t>r</w:t>
+      </w:r>
+      <w:r>
+        <w:rPr>
+          <w:i/>
+          <w:lang w:val="en-US"/>
+        </w:rPr>
+        <w:t>egexes</w:t>
       </w:r>
       <w:proofErr w:type="spellEnd"/>
       <w:r>
-        <w:t xml:space="preserve"> </w:t>
-      </w:r>
-      <w:fldSimple w:instr=" SEQ Tabel \* ARABIC ">
-        <w:r>
-          <w:rPr>
-            <w:noProof/>
-          </w:rPr>
-          <w:t>2</w:t>
-        </w:r>
-      </w:fldSimple>
+        <w:rPr>
+          <w:i/>
+          <w:lang w:val="en-US"/>
+        </w:rPr>
+        <w:t xml:space="preserve"> for filtering</w:t>
+      </w:r>
     </w:p>
     <w:p>
       <w:pPr>
@@ -5721,7 +5804,7 @@
           <w:lang w:val="en-US"/>
         </w:rPr>
       </w:pPr>
-      <w:bookmarkStart w:id="6" w:name="_Toc327607746"/>
+      <w:bookmarkStart w:id="6" w:name="_Toc327619495"/>
       <w:r>
         <w:rPr>
           <w:lang w:val="en-US"/>
@@ -5937,10 +6020,10 @@
                     </pic:cNvPicPr>
                   </pic:nvPicPr>
                   <pic:blipFill>
-                    <a:blip r:embed="rId19" cstate="print">
+                    <a:blip r:embed="rId14" cstate="print">
                       <a:extLst>
                         <a:ext uri="{28A0092B-C50C-407E-A947-70E740481C1C}">
-                          <a14:useLocalDpi xmlns:a14="http://schemas.microsoft.com/office/drawing/2010/main" xmlns:wps="http://schemas.microsoft.com/office/word/2010/wordprocessingShape" xmlns:wpi="http://schemas.microsoft.com/office/word/2010/wordprocessingInk" xmlns:wpg="http://schemas.microsoft.com/office/word/2010/wordprocessingGroup" xmlns:w14="http://schemas.microsoft.com/office/word/2010/wordml" xmlns:w="http://schemas.openxmlformats.org/wordprocessingml/2006/main" xmlns:w10="urn:schemas-microsoft-com:office:word" xmlns:wp14="http://schemas.microsoft.com/office/word/2010/wordprocessingDrawing" xmlns:v="urn:schemas-microsoft-com:vml" xmlns:o="urn:schemas-microsoft-com:office:office" xmlns:mc="http://schemas.openxmlformats.org/markup-compatibility/2006" xmlns:wpc="http://schemas.microsoft.com/office/word/2010/wordprocessingCanvas" xmlns="" val="0"/>
+                          <a14:useLocalDpi xmlns="" xmlns:wpc="http://schemas.microsoft.com/office/word/2010/wordprocessingCanvas" xmlns:mc="http://schemas.openxmlformats.org/markup-compatibility/2006" xmlns:o="urn:schemas-microsoft-com:office:office" xmlns:v="urn:schemas-microsoft-com:vml" xmlns:wp14="http://schemas.microsoft.com/office/word/2010/wordprocessingDrawing" xmlns:w10="urn:schemas-microsoft-com:office:word" xmlns:w="http://schemas.openxmlformats.org/wordprocessingml/2006/main" xmlns:w14="http://schemas.microsoft.com/office/word/2010/wordml" xmlns:wpg="http://schemas.microsoft.com/office/word/2010/wordprocessingGroup" xmlns:wpi="http://schemas.microsoft.com/office/word/2010/wordprocessingInk" xmlns:wps="http://schemas.microsoft.com/office/word/2010/wordprocessingShape" xmlns:a14="http://schemas.microsoft.com/office/drawing/2010/main" val="0"/>
                         </a:ext>
                       </a:extLst>
                     </a:blip>
@@ -5974,6 +6057,7 @@
         <w:pStyle w:val="Bijschrift"/>
         <w:jc w:val="center"/>
         <w:rPr>
+          <w:i/>
           <w:lang w:val="en-GB"/>
         </w:rPr>
       </w:pPr>
@@ -6009,7 +6093,14 @@
         <w:rPr>
           <w:lang w:val="en-GB"/>
         </w:rPr>
-        <w:t xml:space="preserve"> Export report browse dialog</w:t>
+        <w:t xml:space="preserve"> </w:t>
+      </w:r>
+      <w:r>
+        <w:rPr>
+          <w:i/>
+          <w:lang w:val="en-GB"/>
+        </w:rPr>
+        <w:t>Export report browse dialog</w:t>
       </w:r>
     </w:p>
     <w:p>
@@ -6117,10 +6208,10 @@
                     <pic:cNvPicPr/>
                   </pic:nvPicPr>
                   <pic:blipFill>
-                    <a:blip r:embed="rId20" cstate="print">
+                    <a:blip r:embed="rId15" cstate="print">
                       <a:extLst>
                         <a:ext uri="{28A0092B-C50C-407E-A947-70E740481C1C}">
-                          <a14:useLocalDpi xmlns:a14="http://schemas.microsoft.com/office/drawing/2010/main" xmlns:wps="http://schemas.microsoft.com/office/word/2010/wordprocessingShape" xmlns:wpi="http://schemas.microsoft.com/office/word/2010/wordprocessingInk" xmlns:wpg="http://schemas.microsoft.com/office/word/2010/wordprocessingGroup" xmlns:w14="http://schemas.microsoft.com/office/word/2010/wordml" xmlns:w="http://schemas.openxmlformats.org/wordprocessingml/2006/main" xmlns:w10="urn:schemas-microsoft-com:office:word" xmlns:wp14="http://schemas.microsoft.com/office/word/2010/wordprocessingDrawing" xmlns:v="urn:schemas-microsoft-com:vml" xmlns:o="urn:schemas-microsoft-com:office:office" xmlns:mc="http://schemas.openxmlformats.org/markup-compatibility/2006" xmlns:wpc="http://schemas.microsoft.com/office/word/2010/wordprocessingCanvas" xmlns="" val="0"/>
+                          <a14:useLocalDpi xmlns="" xmlns:wpc="http://schemas.microsoft.com/office/word/2010/wordprocessingCanvas" xmlns:mc="http://schemas.openxmlformats.org/markup-compatibility/2006" xmlns:o="urn:schemas-microsoft-com:office:office" xmlns:v="urn:schemas-microsoft-com:vml" xmlns:wp14="http://schemas.microsoft.com/office/word/2010/wordprocessingDrawing" xmlns:w10="urn:schemas-microsoft-com:office:word" xmlns:w="http://schemas.openxmlformats.org/wordprocessingml/2006/main" xmlns:w14="http://schemas.microsoft.com/office/word/2010/wordml" xmlns:wpg="http://schemas.microsoft.com/office/word/2010/wordprocessingGroup" xmlns:wpi="http://schemas.microsoft.com/office/word/2010/wordprocessingInk" xmlns:wps="http://schemas.microsoft.com/office/word/2010/wordprocessingShape" xmlns:a14="http://schemas.microsoft.com/office/drawing/2010/main" val="0"/>
                         </a:ext>
                       </a:extLst>
                     </a:blip>
@@ -6149,6 +6240,7 @@
         <w:pStyle w:val="Bijschrift"/>
         <w:jc w:val="center"/>
         <w:rPr>
+          <w:i/>
           <w:lang w:val="en-US"/>
         </w:rPr>
       </w:pPr>
@@ -6184,7 +6276,14 @@
         <w:rPr>
           <w:lang w:val="en-US"/>
         </w:rPr>
-        <w:t xml:space="preserve"> Export Report file dialog</w:t>
+        <w:t xml:space="preserve"> </w:t>
+      </w:r>
+      <w:r>
+        <w:rPr>
+          <w:i/>
+          <w:lang w:val="en-US"/>
+        </w:rPr>
+        <w:t>Export Report file dialog</w:t>
       </w:r>
     </w:p>
     <w:p>
@@ -6282,7 +6381,7 @@
           <w:lang w:val="en-US"/>
         </w:rPr>
       </w:pPr>
-      <w:bookmarkStart w:id="7" w:name="_Toc327607747"/>
+      <w:bookmarkStart w:id="7" w:name="_Toc327619496"/>
       <w:r>
         <w:rPr>
           <w:lang w:val="en-US"/>
@@ -6512,7 +6611,7 @@
           <w:lang w:val="en-US"/>
         </w:rPr>
       </w:pPr>
-      <w:bookmarkStart w:id="8" w:name="_Toc327607748"/>
+      <w:bookmarkStart w:id="8" w:name="_Toc327619497"/>
       <w:r>
         <w:rPr>
           <w:lang w:val="en-US"/>
@@ -6619,10 +6718,10 @@
                     <pic:cNvPicPr/>
                   </pic:nvPicPr>
                   <pic:blipFill>
-                    <a:blip r:embed="rId21" cstate="print">
+                    <a:blip r:embed="rId16" cstate="print">
                       <a:extLst>
                         <a:ext uri="{28A0092B-C50C-407E-A947-70E740481C1C}">
-                          <a14:useLocalDpi xmlns:a14="http://schemas.microsoft.com/office/drawing/2010/main" xmlns:wps="http://schemas.microsoft.com/office/word/2010/wordprocessingShape" xmlns:wpi="http://schemas.microsoft.com/office/word/2010/wordprocessingInk" xmlns:wpg="http://schemas.microsoft.com/office/word/2010/wordprocessingGroup" xmlns:w14="http://schemas.microsoft.com/office/word/2010/wordml" xmlns:w="http://schemas.openxmlformats.org/wordprocessingml/2006/main" xmlns:w10="urn:schemas-microsoft-com:office:word" xmlns:wp14="http://schemas.microsoft.com/office/word/2010/wordprocessingDrawing" xmlns:v="urn:schemas-microsoft-com:vml" xmlns:o="urn:schemas-microsoft-com:office:office" xmlns:mc="http://schemas.openxmlformats.org/markup-compatibility/2006" xmlns:wpc="http://schemas.microsoft.com/office/word/2010/wordprocessingCanvas" xmlns="" val="0"/>
+                          <a14:useLocalDpi xmlns="" xmlns:wpc="http://schemas.microsoft.com/office/word/2010/wordprocessingCanvas" xmlns:mc="http://schemas.openxmlformats.org/markup-compatibility/2006" xmlns:o="urn:schemas-microsoft-com:office:office" xmlns:v="urn:schemas-microsoft-com:vml" xmlns:wp14="http://schemas.microsoft.com/office/word/2010/wordprocessingDrawing" xmlns:w10="urn:schemas-microsoft-com:office:word" xmlns:w="http://schemas.openxmlformats.org/wordprocessingml/2006/main" xmlns:w14="http://schemas.microsoft.com/office/word/2010/wordml" xmlns:wpg="http://schemas.microsoft.com/office/word/2010/wordprocessingGroup" xmlns:wpi="http://schemas.microsoft.com/office/word/2010/wordprocessingInk" xmlns:wps="http://schemas.microsoft.com/office/word/2010/wordprocessingShape" xmlns:a14="http://schemas.microsoft.com/office/drawing/2010/main" val="0"/>
                         </a:ext>
                       </a:extLst>
                     </a:blip>
@@ -6651,6 +6750,7 @@
         <w:pStyle w:val="Bijschrift"/>
         <w:jc w:val="center"/>
         <w:rPr>
+          <w:i/>
           <w:lang w:val="en-US"/>
         </w:rPr>
       </w:pPr>
@@ -6686,13 +6786,28 @@
         <w:rPr>
           <w:lang w:val="en-US"/>
         </w:rPr>
-        <w:t xml:space="preserve"> Configuration for changing a</w:t>
-      </w:r>
-      <w:r>
-        <w:rPr>
-          <w:lang w:val="en-US"/>
-        </w:rPr>
-        <w:t>nd/or adding severities</w:t>
+        <w:t xml:space="preserve"> </w:t>
+      </w:r>
+      <w:r>
+        <w:rPr>
+          <w:i/>
+          <w:lang w:val="en-US"/>
+        </w:rPr>
+        <w:t>Configuration</w:t>
+      </w:r>
+      <w:r>
+        <w:rPr>
+          <w:i/>
+          <w:lang w:val="en-US"/>
+        </w:rPr>
+        <w:t xml:space="preserve"> tab</w:t>
+      </w:r>
+      <w:r>
+        <w:rPr>
+          <w:i/>
+          <w:lang w:val="en-US"/>
+        </w:rPr>
+        <w:t xml:space="preserve"> for changing and/or adding severities</w:t>
       </w:r>
     </w:p>
     <w:p>
@@ -6859,7 +6974,7 @@
           <w:lang w:val="en-US"/>
         </w:rPr>
       </w:pPr>
-      <w:bookmarkStart w:id="9" w:name="_Toc327607749"/>
+      <w:bookmarkStart w:id="9" w:name="_Toc327619498"/>
       <w:r>
         <w:rPr>
           <w:lang w:val="en-US"/>
@@ -6914,10 +7029,10 @@
                     <pic:cNvPicPr/>
                   </pic:nvPicPr>
                   <pic:blipFill>
-                    <a:blip r:embed="rId22" cstate="print">
+                    <a:blip r:embed="rId17" cstate="print">
                       <a:extLst>
                         <a:ext uri="{28A0092B-C50C-407E-A947-70E740481C1C}">
-                          <a14:useLocalDpi xmlns:a14="http://schemas.microsoft.com/office/drawing/2010/main" xmlns:wps="http://schemas.microsoft.com/office/word/2010/wordprocessingShape" xmlns:wpi="http://schemas.microsoft.com/office/word/2010/wordprocessingInk" xmlns:wpg="http://schemas.microsoft.com/office/word/2010/wordprocessingGroup" xmlns:w14="http://schemas.microsoft.com/office/word/2010/wordml" xmlns:w="http://schemas.openxmlformats.org/wordprocessingml/2006/main" xmlns:w10="urn:schemas-microsoft-com:office:word" xmlns:wp14="http://schemas.microsoft.com/office/word/2010/wordprocessingDrawing" xmlns:v="urn:schemas-microsoft-com:vml" xmlns:o="urn:schemas-microsoft-com:office:office" xmlns:mc="http://schemas.openxmlformats.org/markup-compatibility/2006" xmlns:wpc="http://schemas.microsoft.com/office/word/2010/wordprocessingCanvas" xmlns="" val="0"/>
+                          <a14:useLocalDpi xmlns="" xmlns:wpc="http://schemas.microsoft.com/office/word/2010/wordprocessingCanvas" xmlns:mc="http://schemas.openxmlformats.org/markup-compatibility/2006" xmlns:o="urn:schemas-microsoft-com:office:office" xmlns:v="urn:schemas-microsoft-com:vml" xmlns:wp14="http://schemas.microsoft.com/office/word/2010/wordprocessingDrawing" xmlns:w10="urn:schemas-microsoft-com:office:word" xmlns:w="http://schemas.openxmlformats.org/wordprocessingml/2006/main" xmlns:w14="http://schemas.microsoft.com/office/word/2010/wordml" xmlns:wpg="http://schemas.microsoft.com/office/word/2010/wordprocessingGroup" xmlns:wpi="http://schemas.microsoft.com/office/word/2010/wordprocessingInk" xmlns:wps="http://schemas.microsoft.com/office/word/2010/wordprocessingShape" xmlns:a14="http://schemas.microsoft.com/office/drawing/2010/main" val="0"/>
                         </a:ext>
                       </a:extLst>
                     </a:blip>
@@ -6946,6 +7061,7 @@
         <w:pStyle w:val="Bijschrift"/>
         <w:jc w:val="center"/>
         <w:rPr>
+          <w:i/>
           <w:lang w:val="en-US"/>
         </w:rPr>
       </w:pPr>
@@ -6989,12 +7105,14 @@
       <w:proofErr w:type="spellStart"/>
       <w:r>
         <w:rPr>
+          <w:i/>
           <w:lang w:val="en-GB"/>
         </w:rPr>
         <w:t>Confi</w:t>
       </w:r>
       <w:r>
         <w:rPr>
+          <w:i/>
           <w:lang w:val="en-US"/>
         </w:rPr>
         <w:t>guration</w:t>
@@ -7002,9 +7120,10 @@
       <w:proofErr w:type="spellEnd"/>
       <w:r>
         <w:rPr>
-          <w:lang w:val="en-US"/>
-        </w:rPr>
-        <w:t xml:space="preserve"> tab2.1</w:t>
+          <w:i/>
+          <w:lang w:val="en-US"/>
+        </w:rPr>
+        <w:t xml:space="preserve"> tab for assigning severities to a rule-/violation type</w:t>
       </w:r>
     </w:p>
     <w:p>
@@ -7195,7 +7314,7 @@
           <w:lang w:val="en-US"/>
         </w:rPr>
       </w:pPr>
-      <w:bookmarkStart w:id="10" w:name="_Toc327607750"/>
+      <w:bookmarkStart w:id="10" w:name="_Toc327619499"/>
       <w:r>
         <w:rPr>
           <w:lang w:val="en-US"/>
@@ -7220,6 +7339,7 @@
     <w:p>
       <w:pPr>
         <w:keepNext/>
+        <w:jc w:val="center"/>
       </w:pPr>
       <w:r>
         <w:rPr>
@@ -7242,10 +7362,10 @@
                     <pic:cNvPicPr/>
                   </pic:nvPicPr>
                   <pic:blipFill>
-                    <a:blip r:embed="rId23" cstate="print">
+                    <a:blip r:embed="rId18" cstate="print">
                       <a:extLst>
                         <a:ext uri="{28A0092B-C50C-407E-A947-70E740481C1C}">
-                          <a14:useLocalDpi xmlns:a14="http://schemas.microsoft.com/office/drawing/2010/main" xmlns:wps="http://schemas.microsoft.com/office/word/2010/wordprocessingShape" xmlns:wpi="http://schemas.microsoft.com/office/word/2010/wordprocessingInk" xmlns:wpg="http://schemas.microsoft.com/office/word/2010/wordprocessingGroup" xmlns:w14="http://schemas.microsoft.com/office/word/2010/wordml" xmlns:w="http://schemas.openxmlformats.org/wordprocessingml/2006/main" xmlns:w10="urn:schemas-microsoft-com:office:word" xmlns:wp14="http://schemas.microsoft.com/office/word/2010/wordprocessingDrawing" xmlns:v="urn:schemas-microsoft-com:vml" xmlns:o="urn:schemas-microsoft-com:office:office" xmlns:mc="http://schemas.openxmlformats.org/markup-compatibility/2006" xmlns:wpc="http://schemas.microsoft.com/office/word/2010/wordprocessingCanvas" xmlns="" val="0"/>
+                          <a14:useLocalDpi xmlns="" xmlns:wpc="http://schemas.microsoft.com/office/word/2010/wordprocessingCanvas" xmlns:mc="http://schemas.openxmlformats.org/markup-compatibility/2006" xmlns:o="urn:schemas-microsoft-com:office:office" xmlns:v="urn:schemas-microsoft-com:vml" xmlns:wp14="http://schemas.microsoft.com/office/word/2010/wordprocessingDrawing" xmlns:w10="urn:schemas-microsoft-com:office:word" xmlns:w="http://schemas.openxmlformats.org/wordprocessingml/2006/main" xmlns:w14="http://schemas.microsoft.com/office/word/2010/wordml" xmlns:wpg="http://schemas.microsoft.com/office/word/2010/wordprocessingGroup" xmlns:wpi="http://schemas.microsoft.com/office/word/2010/wordprocessingInk" xmlns:wps="http://schemas.microsoft.com/office/word/2010/wordprocessingShape" xmlns:a14="http://schemas.microsoft.com/office/drawing/2010/main" val="0"/>
                         </a:ext>
                       </a:extLst>
                     </a:blip>
@@ -7272,12 +7392,50 @@
     <w:p>
       <w:pPr>
         <w:pStyle w:val="Bijschrift"/>
-        <w:rPr>
-          <w:lang w:val="en-US"/>
-        </w:rPr>
-      </w:pPr>
-      <w:r>
-        <w:t>Figuur 8</w:t>
+        <w:jc w:val="center"/>
+        <w:rPr>
+          <w:lang w:val="en-US"/>
+        </w:rPr>
+      </w:pPr>
+      <w:proofErr w:type="spellStart"/>
+      <w:r>
+        <w:rPr>
+          <w:lang w:val="en-US"/>
+        </w:rPr>
+        <w:t>Figuur</w:t>
+      </w:r>
+      <w:proofErr w:type="spellEnd"/>
+      <w:r>
+        <w:rPr>
+          <w:lang w:val="en-US"/>
+        </w:rPr>
+        <w:t xml:space="preserve"> 8 Configuration tab for </w:t>
+      </w:r>
+      <w:r>
+        <w:rPr>
+          <w:lang w:val="en-US"/>
+        </w:rPr>
+        <w:t>s</w:t>
+      </w:r>
+      <w:r>
+        <w:rPr>
+          <w:lang w:val="en-US"/>
+        </w:rPr>
+        <w:t xml:space="preserve">etting the active </w:t>
+      </w:r>
+      <w:proofErr w:type="spellStart"/>
+      <w:r>
+        <w:rPr>
+          <w:lang w:val="en-US"/>
+        </w:rPr>
+        <w:t>violationtypes</w:t>
+      </w:r>
+      <w:proofErr w:type="spellEnd"/>
+      <w:r>
+        <w:rPr>
+          <w:lang w:val="en-US"/>
+        </w:rPr>
+        <w:t xml:space="preserve"> per rule type</w:t>
       </w:r>
     </w:p>
     <w:p>
@@ -7464,16 +7622,6 @@
 </file>
 
 <file path=word/footer1.xml><?xml version="1.0" encoding="utf-8"?>
-<w:ftr xmlns:ve="http://schemas.openxmlformats.org/markup-compatibility/2006" xmlns:o="urn:schemas-microsoft-com:office:office" xmlns:r="http://schemas.openxmlformats.org/officeDocument/2006/relationships" xmlns:m="http://schemas.openxmlformats.org/officeDocument/2006/math" xmlns:v="urn:schemas-microsoft-com:vml" xmlns:wp="http://schemas.openxmlformats.org/drawingml/2006/wordprocessingDrawing" xmlns:w10="urn:schemas-microsoft-com:office:word" xmlns:w="http://schemas.openxmlformats.org/wordprocessingml/2006/main" xmlns:wne="http://schemas.microsoft.com/office/word/2006/wordml">
-  <w:p>
-    <w:pPr>
-      <w:pStyle w:val="Voettekst"/>
-    </w:pPr>
-  </w:p>
-</w:ftr>
-</file>
-
-<file path=word/footer2.xml><?xml version="1.0" encoding="utf-8"?>
 <w:ftr xmlns:ve="http://schemas.openxmlformats.org/markup-compatibility/2006" xmlns:o="urn:schemas-microsoft-com:office:office" xmlns:r="http://schemas.openxmlformats.org/officeDocument/2006/relationships" xmlns:m="http://schemas.openxmlformats.org/officeDocument/2006/math" xmlns:v="urn:schemas-microsoft-com:vml" xmlns:wp="http://schemas.openxmlformats.org/drawingml/2006/wordprocessingDrawing" xmlns:w10="urn:schemas-microsoft-com:office:word" xmlns:w="http://schemas.openxmlformats.org/wordprocessingml/2006/main" xmlns:wne="http://schemas.microsoft.com/office/word/2006/wordml">
   <w:sdt>
     <w:sdtPr>
@@ -7494,7 +7642,7 @@
             <w:rPr>
               <w:noProof/>
             </w:rPr>
-            <w:t>13</w:t>
+            <w:t>1</w:t>
           </w:r>
         </w:fldSimple>
       </w:p>
@@ -7508,16 +7656,6 @@
 </w:ftr>
 </file>
 
-<file path=word/footer3.xml><?xml version="1.0" encoding="utf-8"?>
-<w:ftr xmlns:ve="http://schemas.openxmlformats.org/markup-compatibility/2006" xmlns:o="urn:schemas-microsoft-com:office:office" xmlns:r="http://schemas.openxmlformats.org/officeDocument/2006/relationships" xmlns:m="http://schemas.openxmlformats.org/officeDocument/2006/math" xmlns:v="urn:schemas-microsoft-com:vml" xmlns:wp="http://schemas.openxmlformats.org/drawingml/2006/wordprocessingDrawing" xmlns:w10="urn:schemas-microsoft-com:office:word" xmlns:w="http://schemas.openxmlformats.org/wordprocessingml/2006/main" xmlns:wne="http://schemas.microsoft.com/office/word/2006/wordml">
-  <w:p>
-    <w:pPr>
-      <w:pStyle w:val="Voettekst"/>
-    </w:pPr>
-  </w:p>
-</w:ftr>
-</file>
-
 <file path=word/footnotes.xml><?xml version="1.0" encoding="utf-8"?>
 <w:footnotes xmlns:ve="http://schemas.openxmlformats.org/markup-compatibility/2006" xmlns:o="urn:schemas-microsoft-com:office:office" xmlns:r="http://schemas.openxmlformats.org/officeDocument/2006/relationships" xmlns:m="http://schemas.openxmlformats.org/officeDocument/2006/math" xmlns:v="urn:schemas-microsoft-com:vml" xmlns:wp="http://schemas.openxmlformats.org/drawingml/2006/wordprocessingDrawing" xmlns:w10="urn:schemas-microsoft-com:office:word" xmlns:w="http://schemas.openxmlformats.org/wordprocessingml/2006/main" xmlns:wne="http://schemas.microsoft.com/office/word/2006/wordml">
   <w:footnote w:type="separator" w:id="-1">
@@ -7541,36 +7679,6 @@
     </w:p>
   </w:footnote>
 </w:footnotes>
-</file>
-
-<file path=word/header1.xml><?xml version="1.0" encoding="utf-8"?>
-<w:hdr xmlns:ve="http://schemas.openxmlformats.org/markup-compatibility/2006" xmlns:o="urn:schemas-microsoft-com:office:office" xmlns:r="http://schemas.openxmlformats.org/officeDocument/2006/relationships" xmlns:m="http://schemas.openxmlformats.org/officeDocument/2006/math" xmlns:v="urn:schemas-microsoft-com:vml" xmlns:wp="http://schemas.openxmlformats.org/drawingml/2006/wordprocessingDrawing" xmlns:w10="urn:schemas-microsoft-com:office:word" xmlns:w="http://schemas.openxmlformats.org/wordprocessingml/2006/main" xmlns:wne="http://schemas.microsoft.com/office/word/2006/wordml">
-  <w:p>
-    <w:pPr>
-      <w:pStyle w:val="Koptekst"/>
-    </w:pPr>
-  </w:p>
-</w:hdr>
-</file>
-
-<file path=word/header2.xml><?xml version="1.0" encoding="utf-8"?>
-<w:hdr xmlns:ve="http://schemas.openxmlformats.org/markup-compatibility/2006" xmlns:o="urn:schemas-microsoft-com:office:office" xmlns:r="http://schemas.openxmlformats.org/officeDocument/2006/relationships" xmlns:m="http://schemas.openxmlformats.org/officeDocument/2006/math" xmlns:v="urn:schemas-microsoft-com:vml" xmlns:wp="http://schemas.openxmlformats.org/drawingml/2006/wordprocessingDrawing" xmlns:w10="urn:schemas-microsoft-com:office:word" xmlns:w="http://schemas.openxmlformats.org/wordprocessingml/2006/main" xmlns:wne="http://schemas.microsoft.com/office/word/2006/wordml">
-  <w:p>
-    <w:pPr>
-      <w:pStyle w:val="Koptekst"/>
-    </w:pPr>
-  </w:p>
-</w:hdr>
-</file>
-
-<file path=word/header3.xml><?xml version="1.0" encoding="utf-8"?>
-<w:hdr xmlns:ve="http://schemas.openxmlformats.org/markup-compatibility/2006" xmlns:o="urn:schemas-microsoft-com:office:office" xmlns:r="http://schemas.openxmlformats.org/officeDocument/2006/relationships" xmlns:m="http://schemas.openxmlformats.org/officeDocument/2006/math" xmlns:v="urn:schemas-microsoft-com:vml" xmlns:wp="http://schemas.openxmlformats.org/drawingml/2006/wordprocessingDrawing" xmlns:w10="urn:schemas-microsoft-com:office:word" xmlns:w="http://schemas.openxmlformats.org/wordprocessingml/2006/main" xmlns:wne="http://schemas.microsoft.com/office/word/2006/wordml">
-  <w:p>
-    <w:pPr>
-      <w:pStyle w:val="Koptekst"/>
-    </w:pPr>
-  </w:p>
-</w:hdr>
 </file>
 
 <file path=word/numbering.xml><?xml version="1.0" encoding="utf-8"?>
@@ -11032,7 +11140,7 @@
 </file>
 
 <file path=customXml/itemProps2.xml><?xml version="1.0" encoding="utf-8"?>
-<ds:datastoreItem xmlns:ds="http://schemas.openxmlformats.org/officeDocument/2006/customXml" ds:itemID="{0005C228-DDAD-421C-A110-41A0F105C5C3}">
+<ds:datastoreItem xmlns:ds="http://schemas.openxmlformats.org/officeDocument/2006/customXml" ds:itemID="{D2BFCC53-D3A2-4BBA-AD85-2C44C40104EA}">
   <ds:schemaRefs>
     <ds:schemaRef ds:uri="http://schemas.openxmlformats.org/officeDocument/2006/bibliography"/>
   </ds:schemaRefs>

</xml_diff>